<commit_message>
Correction répartition des tâches + chiffrement
</commit_message>
<xml_diff>
--- a/rendu/S4/Répartition des Tâches.docx
+++ b/rendu/S4/Répartition des Tâches.docx
@@ -1,6 +1,6 @@
 
 <file path=word/document.xml><?xml version="1.0" encoding="utf-8"?>
-<w:document xmlns:wpc="http://schemas.microsoft.com/office/word/2010/wordprocessingCanvas" xmlns:cx="http://schemas.microsoft.com/office/drawing/2014/chartex" xmlns:cx1="http://schemas.microsoft.com/office/drawing/2015/9/8/chartex" xmlns:cx2="http://schemas.microsoft.com/office/drawing/2015/10/21/chartex" xmlns:cx3="http://schemas.microsoft.com/office/drawing/2016/5/9/chartex" xmlns:cx4="http://schemas.microsoft.com/office/drawing/2016/5/10/chartex" xmlns:cx5="http://schemas.microsoft.com/office/drawing/2016/5/11/chartex" xmlns:cx6="http://schemas.microsoft.com/office/drawing/2016/5/12/chartex" xmlns:cx7="http://schemas.microsoft.com/office/drawing/2016/5/13/chartex" xmlns:cx8="http://schemas.microsoft.com/office/drawing/2016/5/14/chartex" xmlns:mc="http://schemas.openxmlformats.org/markup-compatibility/2006" xmlns:aink="http://schemas.microsoft.com/office/drawing/2016/ink" xmlns:am3d="http://schemas.microsoft.com/office/drawing/2017/model3d" xmlns:o="urn:schemas-microsoft-com:office:office" xmlns:oel="http://schemas.microsoft.com/office/2019/extlst" xmlns:r="http://schemas.openxmlformats.org/officeDocument/2006/relationships" xmlns:m="http://schemas.openxmlformats.org/officeDocument/2006/math" xmlns:v="urn:schemas-microsoft-com:vml" xmlns:wp14="http://schemas.microsoft.com/office/word/2010/wordprocessingDrawing" xmlns:wp="http://schemas.openxmlformats.org/drawingml/2006/wordprocessingDrawing" xmlns:w10="urn:schemas-microsoft-com:office:word" xmlns:w="http://schemas.openxmlformats.org/wordprocessingml/2006/main" xmlns:w14="http://schemas.microsoft.com/office/word/2010/wordml" xmlns:w15="http://schemas.microsoft.com/office/word/2012/wordml" xmlns:w16cex="http://schemas.microsoft.com/office/word/2018/wordml/cex" xmlns:w16cid="http://schemas.microsoft.com/office/word/2016/wordml/cid" xmlns:w16="http://schemas.microsoft.com/office/word/2018/wordml" xmlns:w16sdtdh="http://schemas.microsoft.com/office/word/2020/wordml/sdtdatahash" xmlns:w16se="http://schemas.microsoft.com/office/word/2015/wordml/symex" xmlns:wpg="http://schemas.microsoft.com/office/word/2010/wordprocessingGroup" xmlns:wpi="http://schemas.microsoft.com/office/word/2010/wordprocessingInk" xmlns:wne="http://schemas.microsoft.com/office/word/2006/wordml" xmlns:wps="http://schemas.microsoft.com/office/word/2010/wordprocessingShape" mc:Ignorable="w14 w15 w16se w16cid w16 w16cex w16sdtdh wp14">
+<w:document xmlns:wpc="http://schemas.microsoft.com/office/word/2010/wordprocessingCanvas" xmlns:cx="http://schemas.microsoft.com/office/drawing/2014/chartex" xmlns:cx1="http://schemas.microsoft.com/office/drawing/2015/9/8/chartex" xmlns:cx2="http://schemas.microsoft.com/office/drawing/2015/10/21/chartex" xmlns:cx3="http://schemas.microsoft.com/office/drawing/2016/5/9/chartex" xmlns:cx4="http://schemas.microsoft.com/office/drawing/2016/5/10/chartex" xmlns:cx5="http://schemas.microsoft.com/office/drawing/2016/5/11/chartex" xmlns:cx6="http://schemas.microsoft.com/office/drawing/2016/5/12/chartex" xmlns:cx7="http://schemas.microsoft.com/office/drawing/2016/5/13/chartex" xmlns:cx8="http://schemas.microsoft.com/office/drawing/2016/5/14/chartex" xmlns:mc="http://schemas.openxmlformats.org/markup-compatibility/2006" xmlns:aink="http://schemas.microsoft.com/office/drawing/2016/ink" xmlns:am3d="http://schemas.microsoft.com/office/drawing/2017/model3d" xmlns:o="urn:schemas-microsoft-com:office:office" xmlns:r="http://schemas.openxmlformats.org/officeDocument/2006/relationships" xmlns:m="http://schemas.openxmlformats.org/officeDocument/2006/math" xmlns:v="urn:schemas-microsoft-com:vml" xmlns:wp14="http://schemas.microsoft.com/office/word/2010/wordprocessingDrawing" xmlns:wp="http://schemas.openxmlformats.org/drawingml/2006/wordprocessingDrawing" xmlns:w10="urn:schemas-microsoft-com:office:word" xmlns:w="http://schemas.openxmlformats.org/wordprocessingml/2006/main" xmlns:w14="http://schemas.microsoft.com/office/word/2010/wordml" xmlns:w15="http://schemas.microsoft.com/office/word/2012/wordml" xmlns:w16cex="http://schemas.microsoft.com/office/word/2018/wordml/cex" xmlns:w16cid="http://schemas.microsoft.com/office/word/2016/wordml/cid" xmlns:w16="http://schemas.microsoft.com/office/word/2018/wordml" xmlns:w16sdtdh="http://schemas.microsoft.com/office/word/2020/wordml/sdtdatahash" xmlns:w16se="http://schemas.microsoft.com/office/word/2015/wordml/symex" xmlns:wpg="http://schemas.microsoft.com/office/word/2010/wordprocessingGroup" xmlns:wpi="http://schemas.microsoft.com/office/word/2010/wordprocessingInk" xmlns:wne="http://schemas.microsoft.com/office/word/2006/wordml" xmlns:wps="http://schemas.microsoft.com/office/word/2010/wordprocessingShape" mc:Ignorable="w14 w15 w16se w16cid w16 w16cex w16sdtdh wp14">
   <w:body>
     <w:p>
       <w:pPr>
@@ -79,6 +79,7 @@
           <w:ilvl w:val="0"/>
           <w:numId w:val="1"/>
         </w:numPr>
+        <w:jc w:val="both"/>
         <w:rPr>
           <w:sz w:val="24"/>
           <w:szCs w:val="24"/>
@@ -96,7 +97,7 @@
           <w:sz w:val="24"/>
           <w:szCs w:val="24"/>
         </w:rPr>
-        <w:t xml:space="preserve">permettant aux différents utilisateurs de remplir un formulaire contentant le nom, prénom, adresse mail, un champ libre pour </w:t>
+        <w:t xml:space="preserve">permettant aux différents utilisateurs de remplir un formulaire contenant le nom, prénom, adresse mail, un champ libre pour </w:t>
       </w:r>
       <w:r>
         <w:rPr>
@@ -110,7 +111,35 @@
           <w:sz w:val="24"/>
           <w:szCs w:val="24"/>
         </w:rPr>
-        <w:t xml:space="preserve"> le problème ainsi qu’une capture d’écran pour l’illustrer. Une fois envoyer le formulaire sera accessible </w:t>
+        <w:t xml:space="preserve"> le problème ainsi qu’une capture d’écran pour l’illustrer. Une fois envoy</w:t>
+      </w:r>
+      <w:r>
+        <w:rPr>
+          <w:sz w:val="24"/>
+          <w:szCs w:val="24"/>
+        </w:rPr>
+        <w:t>é</w:t>
+      </w:r>
+      <w:r>
+        <w:rPr>
+          <w:sz w:val="24"/>
+          <w:szCs w:val="24"/>
+        </w:rPr>
+        <w:t xml:space="preserve"> le formulaire </w:t>
+      </w:r>
+      <w:r>
+        <w:rPr>
+          <w:sz w:val="24"/>
+          <w:szCs w:val="24"/>
+        </w:rPr>
+        <w:t>est</w:t>
+      </w:r>
+      <w:r>
+        <w:rPr>
+          <w:sz w:val="24"/>
+          <w:szCs w:val="24"/>
+        </w:rPr>
+        <w:t xml:space="preserve"> accessible </w:t>
       </w:r>
       <w:r>
         <w:rPr>
@@ -134,6 +163,7 @@
           <w:ilvl w:val="0"/>
           <w:numId w:val="1"/>
         </w:numPr>
+        <w:jc w:val="both"/>
         <w:rPr>
           <w:sz w:val="24"/>
           <w:szCs w:val="24"/>
@@ -179,7 +209,35 @@
           <w:sz w:val="24"/>
           <w:szCs w:val="24"/>
         </w:rPr>
-        <w:t xml:space="preserve"> clarté de code facilitant la maintenance par nous-même ou d’autres développeur extérieur. (Jean-François MARCOURT)</w:t>
+        <w:t xml:space="preserve"> clarté de code facilitant la maintenance par nous-même ou d’autres développeur</w:t>
+      </w:r>
+      <w:r>
+        <w:rPr>
+          <w:sz w:val="24"/>
+          <w:szCs w:val="24"/>
+        </w:rPr>
+        <w:t>s</w:t>
+      </w:r>
+      <w:r>
+        <w:rPr>
+          <w:sz w:val="24"/>
+          <w:szCs w:val="24"/>
+        </w:rPr>
+        <w:t xml:space="preserve"> extérieur</w:t>
+      </w:r>
+      <w:r>
+        <w:rPr>
+          <w:sz w:val="24"/>
+          <w:szCs w:val="24"/>
+        </w:rPr>
+        <w:t>s</w:t>
+      </w:r>
+      <w:r>
+        <w:rPr>
+          <w:sz w:val="24"/>
+          <w:szCs w:val="24"/>
+        </w:rPr>
+        <w:t>. (Jean-François MARCOURT)</w:t>
       </w:r>
     </w:p>
     <w:p>
@@ -205,7 +263,23 @@
           <w:szCs w:val="24"/>
           <w:u w:val="single"/>
         </w:rPr>
-        <w:t>Qualité de logiciel :</w:t>
+        <w:t xml:space="preserve">Qualité </w:t>
+      </w:r>
+      <w:r>
+        <w:rPr>
+          <w:sz w:val="24"/>
+          <w:szCs w:val="24"/>
+          <w:u w:val="single"/>
+        </w:rPr>
+        <w:t>logicielle</w:t>
+      </w:r>
+      <w:r>
+        <w:rPr>
+          <w:sz w:val="24"/>
+          <w:szCs w:val="24"/>
+          <w:u w:val="single"/>
+        </w:rPr>
+        <w:t> :</w:t>
       </w:r>
     </w:p>
     <w:p>
@@ -215,6 +289,7 @@
           <w:ilvl w:val="0"/>
           <w:numId w:val="1"/>
         </w:numPr>
+        <w:jc w:val="both"/>
         <w:rPr>
           <w:sz w:val="24"/>
           <w:szCs w:val="24"/>
@@ -233,7 +308,63 @@
           <w:sz w:val="24"/>
           <w:szCs w:val="24"/>
         </w:rPr>
-        <w:t xml:space="preserve"> en réponse aux problème d’architecture ou était présent dans notre projet une trop grande quantité de fichiers diverse concernant les interfaces. (Jean-François MARCOURT)</w:t>
+        <w:t xml:space="preserve"> en réponse aux problème</w:t>
+      </w:r>
+      <w:r>
+        <w:rPr>
+          <w:sz w:val="24"/>
+          <w:szCs w:val="24"/>
+        </w:rPr>
+        <w:t>s</w:t>
+      </w:r>
+      <w:r>
+        <w:rPr>
+          <w:sz w:val="24"/>
+          <w:szCs w:val="24"/>
+        </w:rPr>
+        <w:t xml:space="preserve"> d’architecture </w:t>
+      </w:r>
+      <w:r>
+        <w:rPr>
+          <w:sz w:val="24"/>
+          <w:szCs w:val="24"/>
+        </w:rPr>
+        <w:t>car étai</w:t>
+      </w:r>
+      <w:r>
+        <w:rPr>
+          <w:sz w:val="24"/>
+          <w:szCs w:val="24"/>
+        </w:rPr>
+        <w:t>t</w:t>
+      </w:r>
+      <w:r>
+        <w:rPr>
+          <w:sz w:val="24"/>
+          <w:szCs w:val="24"/>
+        </w:rPr>
+        <w:t xml:space="preserve"> </w:t>
+      </w:r>
+      <w:r>
+        <w:rPr>
+          <w:sz w:val="24"/>
+          <w:szCs w:val="24"/>
+        </w:rPr>
+        <w:t>présent</w:t>
+      </w:r>
+      <w:r>
+        <w:rPr>
+          <w:sz w:val="24"/>
+          <w:szCs w:val="24"/>
+        </w:rPr>
+        <w:t>e</w:t>
+      </w:r>
+      <w:r>
+        <w:rPr>
+          <w:sz w:val="24"/>
+          <w:szCs w:val="24"/>
+        </w:rPr>
+        <w:t xml:space="preserve"> dans notre projet une trop grande quantité de fichiers divers concernant les interfaces. (Jean-François MARCOURT)</w:t>
       </w:r>
     </w:p>
     <w:p>
@@ -243,6 +374,7 @@
           <w:ilvl w:val="0"/>
           <w:numId w:val="1"/>
         </w:numPr>
+        <w:jc w:val="both"/>
         <w:rPr>
           <w:sz w:val="24"/>
           <w:szCs w:val="24"/>
@@ -314,6 +446,7 @@
           <w:ilvl w:val="0"/>
           <w:numId w:val="1"/>
         </w:numPr>
+        <w:jc w:val="both"/>
         <w:rPr>
           <w:sz w:val="24"/>
           <w:szCs w:val="24"/>
@@ -362,7 +495,21 @@
           <w:sz w:val="24"/>
           <w:szCs w:val="24"/>
         </w:rPr>
-        <w:t xml:space="preserve"> comme nous l’attendions mais également du code, comme des injections javascript pouvant nuire à notre application ainsi qu’</w:t>
+        <w:t xml:space="preserve"> comme nous l’attendions mais également du code, comme des injections </w:t>
+      </w:r>
+      <w:r>
+        <w:rPr>
+          <w:sz w:val="24"/>
+          <w:szCs w:val="24"/>
+        </w:rPr>
+        <w:t>J</w:t>
+      </w:r>
+      <w:r>
+        <w:rPr>
+          <w:sz w:val="24"/>
+          <w:szCs w:val="24"/>
+        </w:rPr>
+        <w:t>avascript pouvant nuire à notre application ainsi qu’</w:t>
       </w:r>
       <w:r>
         <w:rPr>
@@ -406,15 +553,13 @@
         </w:rPr>
         <w:t xml:space="preserve"> </w:t>
       </w:r>
-      <w:proofErr w:type="spellStart"/>
-      <w:r>
-        <w:rPr>
-          <w:sz w:val="24"/>
-          <w:szCs w:val="24"/>
-        </w:rPr>
-        <w:t>Php</w:t>
-      </w:r>
-      <w:proofErr w:type="spellEnd"/>
+      <w:r>
+        <w:rPr>
+          <w:sz w:val="24"/>
+          <w:szCs w:val="24"/>
+        </w:rPr>
+        <w:t>PHP</w:t>
+      </w:r>
       <w:r>
         <w:rPr>
           <w:sz w:val="24"/>
@@ -430,6 +575,7 @@
           <w:ilvl w:val="0"/>
           <w:numId w:val="1"/>
         </w:numPr>
+        <w:jc w:val="both"/>
         <w:rPr>
           <w:sz w:val="24"/>
           <w:szCs w:val="24"/>
@@ -441,28 +587,70 @@
           <w:sz w:val="24"/>
           <w:szCs w:val="24"/>
         </w:rPr>
-        <w:t>Mise en place d’un routeur pour éviter aux utilisateurs mal veillant d’accéder à des pages avec l’URL.</w:t>
-      </w:r>
-      <w:r>
-        <w:rPr>
-          <w:sz w:val="24"/>
-          <w:szCs w:val="24"/>
-        </w:rPr>
-        <w:t xml:space="preserve"> Comme on a pu l’aborder en cours de PHP en début d’année, la mise en place d’un router PHP permet de limiter l’accès aux fichiers non autorisés sur notre projet ainsi que de redéfinir une architecture claire et propre de celui-ci, en réponse à notre architecture plus que douteuse établi au S3 </w:t>
-      </w:r>
-      <w:r>
-        <w:rPr>
-          <w:sz w:val="24"/>
-          <w:szCs w:val="24"/>
-        </w:rPr>
-        <w:t>des débuts</w:t>
-      </w:r>
-      <w:r>
-        <w:rPr>
-          <w:sz w:val="24"/>
-          <w:szCs w:val="24"/>
-        </w:rPr>
-        <w:t xml:space="preserve"> de ce projet. (Nathan OZIMEK)</w:t>
+        <w:t>Mise en place d’un routeur pour éviter aux utilisateurs malveillant</w:t>
+      </w:r>
+      <w:r>
+        <w:rPr>
+          <w:sz w:val="24"/>
+          <w:szCs w:val="24"/>
+        </w:rPr>
+        <w:t>s</w:t>
+      </w:r>
+      <w:r>
+        <w:rPr>
+          <w:sz w:val="24"/>
+          <w:szCs w:val="24"/>
+        </w:rPr>
+        <w:t xml:space="preserve"> d’accéder à des pages avec l’URL.</w:t>
+      </w:r>
+      <w:r>
+        <w:rPr>
+          <w:sz w:val="24"/>
+          <w:szCs w:val="24"/>
+        </w:rPr>
+        <w:t xml:space="preserve"> Comme on a pu l’aborder en cours de PHP en début d’année, la mise en place d’un route</w:t>
+      </w:r>
+      <w:r>
+        <w:rPr>
+          <w:sz w:val="24"/>
+          <w:szCs w:val="24"/>
+        </w:rPr>
+        <w:t>u</w:t>
+      </w:r>
+      <w:r>
+        <w:rPr>
+          <w:sz w:val="24"/>
+          <w:szCs w:val="24"/>
+        </w:rPr>
+        <w:t xml:space="preserve">r PHP permet de limiter l’accès aux fichiers non autorisés sur notre projet ainsi que de redéfinir une architecture claire et propre de celui-ci, en réponse à notre architecture douteuse établi au </w:t>
+      </w:r>
+      <w:r>
+        <w:rPr>
+          <w:sz w:val="24"/>
+          <w:szCs w:val="24"/>
+        </w:rPr>
+        <w:t>début</w:t>
+      </w:r>
+      <w:r>
+        <w:rPr>
+          <w:sz w:val="24"/>
+          <w:szCs w:val="24"/>
+        </w:rPr>
+        <w:t xml:space="preserve"> de ce projet</w:t>
+      </w:r>
+      <w:r>
+        <w:rPr>
+          <w:sz w:val="24"/>
+          <w:szCs w:val="24"/>
+        </w:rPr>
+        <w:t xml:space="preserve"> en S3</w:t>
+      </w:r>
+      <w:r>
+        <w:rPr>
+          <w:sz w:val="24"/>
+          <w:szCs w:val="24"/>
+        </w:rPr>
+        <w:t>. (Nathan OZIMEK)</w:t>
       </w:r>
     </w:p>
     <w:p>
@@ -472,6 +660,7 @@
           <w:ilvl w:val="0"/>
           <w:numId w:val="1"/>
         </w:numPr>
+        <w:jc w:val="both"/>
         <w:rPr>
           <w:sz w:val="24"/>
           <w:szCs w:val="24"/>
@@ -489,7 +678,21 @@
           <w:sz w:val="24"/>
           <w:szCs w:val="24"/>
         </w:rPr>
-        <w:t>place d’une sécurité anti brute force grâce à l’ajout d’un Captcha</w:t>
+        <w:t xml:space="preserve">place d’une sécurité anti brute force grâce à l’ajout d’un </w:t>
+      </w:r>
+      <w:r>
+        <w:rPr>
+          <w:sz w:val="24"/>
+          <w:szCs w:val="24"/>
+        </w:rPr>
+        <w:t>c</w:t>
+      </w:r>
+      <w:r>
+        <w:rPr>
+          <w:sz w:val="24"/>
+          <w:szCs w:val="24"/>
+        </w:rPr>
+        <w:t>aptcha</w:t>
       </w:r>
       <w:r>
         <w:rPr>
@@ -510,33 +713,21 @@
           <w:sz w:val="24"/>
           <w:szCs w:val="24"/>
         </w:rPr>
-        <w:t>(Jean-François &amp; Nathan OZIMEK)</w:t>
-      </w:r>
-    </w:p>
-    <w:p>
-      <w:pPr>
-        <w:pStyle w:val="Paragraphedeliste"/>
-        <w:rPr>
-          <w:sz w:val="24"/>
-          <w:szCs w:val="24"/>
-        </w:rPr>
-      </w:pPr>
-    </w:p>
-    <w:p>
-      <w:pPr>
-        <w:rPr>
-          <w:sz w:val="24"/>
-          <w:szCs w:val="24"/>
-          <w:u w:val="single"/>
-        </w:rPr>
-      </w:pPr>
-      <w:r>
-        <w:rPr>
-          <w:sz w:val="24"/>
-          <w:szCs w:val="24"/>
-          <w:u w:val="single"/>
-        </w:rPr>
-        <w:t>Ergonomie :</w:t>
+        <w:t>(Jean-François</w:t>
+      </w:r>
+      <w:r>
+        <w:rPr>
+          <w:sz w:val="24"/>
+          <w:szCs w:val="24"/>
+        </w:rPr>
+        <w:t xml:space="preserve"> MARCOURT</w:t>
+      </w:r>
+      <w:r>
+        <w:rPr>
+          <w:sz w:val="24"/>
+          <w:szCs w:val="24"/>
+        </w:rPr>
+        <w:t xml:space="preserve"> &amp; Nathan OZIMEK)</w:t>
       </w:r>
     </w:p>
     <w:p>
@@ -546,38 +737,52 @@
           <w:ilvl w:val="0"/>
           <w:numId w:val="1"/>
         </w:numPr>
-        <w:rPr>
-          <w:sz w:val="24"/>
-          <w:szCs w:val="24"/>
-        </w:rPr>
-      </w:pPr>
-      <w:r>
-        <w:rPr>
-          <w:sz w:val="24"/>
-          <w:szCs w:val="24"/>
-        </w:rPr>
-        <w:t>Au</w:t>
-      </w:r>
-      <w:r>
-        <w:rPr>
-          <w:sz w:val="24"/>
-          <w:szCs w:val="24"/>
-        </w:rPr>
-        <w:t>tom</w:t>
-      </w:r>
-      <w:r>
-        <w:rPr>
-          <w:sz w:val="24"/>
-          <w:szCs w:val="24"/>
-        </w:rPr>
-        <w:t>atisation du changement des phases du tournoi quand tous les matchs d’un tournoi sont verrouillés (phase de poules, 16eme de finale …).</w:t>
-      </w:r>
-      <w:r>
-        <w:rPr>
-          <w:sz w:val="24"/>
-          <w:szCs w:val="24"/>
-        </w:rPr>
-        <w:t xml:space="preserve"> (Nathan OZIMEK)</w:t>
+        <w:jc w:val="both"/>
+        <w:rPr>
+          <w:sz w:val="24"/>
+          <w:szCs w:val="24"/>
+        </w:rPr>
+      </w:pPr>
+      <w:r>
+        <w:rPr>
+          <w:sz w:val="24"/>
+          <w:szCs w:val="24"/>
+        </w:rPr>
+        <w:lastRenderedPageBreak/>
+        <w:t>Mise en place d’un algorithme de chiffrement des mots de passe présents dans la base de données et lors de l’inscription d’un nouvel utilisateur</w:t>
+      </w:r>
+      <w:r>
+        <w:rPr>
+          <w:sz w:val="24"/>
+          <w:szCs w:val="24"/>
+        </w:rPr>
+        <w:t xml:space="preserve"> afin qu’ils ne soient pas lisibles dans la base de données. (Nathan OZIMEK)</w:t>
+      </w:r>
+    </w:p>
+    <w:p>
+      <w:pPr>
+        <w:pStyle w:val="Paragraphedeliste"/>
+        <w:rPr>
+          <w:sz w:val="24"/>
+          <w:szCs w:val="24"/>
+        </w:rPr>
+      </w:pPr>
+    </w:p>
+    <w:p>
+      <w:pPr>
+        <w:rPr>
+          <w:sz w:val="24"/>
+          <w:szCs w:val="24"/>
+          <w:u w:val="single"/>
+        </w:rPr>
+      </w:pPr>
+      <w:r>
+        <w:rPr>
+          <w:sz w:val="24"/>
+          <w:szCs w:val="24"/>
+          <w:u w:val="single"/>
+        </w:rPr>
+        <w:t>Ergonomie :</w:t>
       </w:r>
     </w:p>
     <w:p>
@@ -587,54 +792,39 @@
           <w:ilvl w:val="0"/>
           <w:numId w:val="1"/>
         </w:numPr>
-        <w:rPr>
-          <w:sz w:val="24"/>
-          <w:szCs w:val="24"/>
-        </w:rPr>
-      </w:pPr>
-      <w:r>
-        <w:rPr>
-          <w:sz w:val="24"/>
-          <w:szCs w:val="24"/>
-        </w:rPr>
-        <w:t>Correction de problèmes d’affichage</w:t>
-      </w:r>
-      <w:r>
-        <w:rPr>
-          <w:sz w:val="24"/>
-          <w:szCs w:val="24"/>
-        </w:rPr>
-        <w:t xml:space="preserve">, révision graphique. Certaines pages </w:t>
-      </w:r>
-      <w:r>
-        <w:rPr>
-          <w:sz w:val="24"/>
-          <w:szCs w:val="24"/>
-        </w:rPr>
-        <w:t>n’étaient</w:t>
-      </w:r>
-      <w:r>
-        <w:rPr>
-          <w:sz w:val="24"/>
-          <w:szCs w:val="24"/>
-        </w:rPr>
-        <w:t xml:space="preserve"> pas totalement finis ou possédait quelques problèmes de lisibilité/ergonomie. En réponse à ces problèmes une révision de l’ensemble du frontend du projet </w:t>
-      </w:r>
-      <w:proofErr w:type="spellStart"/>
-      <w:r>
-        <w:rPr>
-          <w:sz w:val="24"/>
-          <w:szCs w:val="24"/>
-        </w:rPr>
-        <w:t>à</w:t>
-      </w:r>
-      <w:proofErr w:type="spellEnd"/>
-      <w:r>
-        <w:rPr>
-          <w:sz w:val="24"/>
-          <w:szCs w:val="24"/>
-        </w:rPr>
-        <w:t xml:space="preserve"> été réalisé. (Jean-François MARCOURT)</w:t>
+        <w:jc w:val="both"/>
+        <w:rPr>
+          <w:sz w:val="24"/>
+          <w:szCs w:val="24"/>
+        </w:rPr>
+      </w:pPr>
+      <w:r>
+        <w:rPr>
+          <w:sz w:val="24"/>
+          <w:szCs w:val="24"/>
+        </w:rPr>
+        <w:t>Au</w:t>
+      </w:r>
+      <w:r>
+        <w:rPr>
+          <w:sz w:val="24"/>
+          <w:szCs w:val="24"/>
+        </w:rPr>
+        <w:t>tom</w:t>
+      </w:r>
+      <w:r>
+        <w:rPr>
+          <w:sz w:val="24"/>
+          <w:szCs w:val="24"/>
+        </w:rPr>
+        <w:t>atisation du changement des phases du tournoi quand tous les matchs d’un tournoi sont verrouillés (phase de poules, 16eme de finale …).</w:t>
+      </w:r>
+      <w:r>
+        <w:rPr>
+          <w:sz w:val="24"/>
+          <w:szCs w:val="24"/>
+        </w:rPr>
+        <w:t xml:space="preserve"> (Nathan OZIMEK)</w:t>
       </w:r>
     </w:p>
     <w:p>
@@ -644,40 +834,81 @@
           <w:ilvl w:val="0"/>
           <w:numId w:val="1"/>
         </w:numPr>
-        <w:rPr>
-          <w:sz w:val="24"/>
-          <w:szCs w:val="24"/>
-        </w:rPr>
-      </w:pPr>
-      <w:r>
-        <w:rPr>
-          <w:sz w:val="24"/>
-          <w:szCs w:val="24"/>
-        </w:rPr>
-        <w:t>Création d’une page 404 en cas d’erreur d’URL.</w:t>
-      </w:r>
-      <w:r>
-        <w:rPr>
-          <w:sz w:val="24"/>
-          <w:szCs w:val="24"/>
-        </w:rPr>
-        <w:t xml:space="preserve"> Afin de prévenir l’</w:t>
-      </w:r>
-      <w:proofErr w:type="spellStart"/>
-      <w:r>
-        <w:rPr>
-          <w:sz w:val="24"/>
-          <w:szCs w:val="24"/>
-        </w:rPr>
-        <w:t>utilisteur</w:t>
-      </w:r>
-      <w:proofErr w:type="spellEnd"/>
-      <w:r>
-        <w:rPr>
-          <w:sz w:val="24"/>
-          <w:szCs w:val="24"/>
-        </w:rPr>
-        <w:t xml:space="preserve"> d’une erreur dans sa requête URL, en parallèle de la mise en place du router PHP une page d’erreur 404 à été mise en place en réponse à une tentative d’accès à une page non référencé dans notre router. (Jean-François MARCOURT)</w:t>
+        <w:jc w:val="both"/>
+        <w:rPr>
+          <w:sz w:val="24"/>
+          <w:szCs w:val="24"/>
+        </w:rPr>
+      </w:pPr>
+      <w:r>
+        <w:rPr>
+          <w:sz w:val="24"/>
+          <w:szCs w:val="24"/>
+        </w:rPr>
+        <w:t>Correction de problèmes d’affichage</w:t>
+      </w:r>
+      <w:r>
+        <w:rPr>
+          <w:sz w:val="24"/>
+          <w:szCs w:val="24"/>
+        </w:rPr>
+        <w:t xml:space="preserve">, révision graphique. Certaines pages </w:t>
+      </w:r>
+      <w:r>
+        <w:rPr>
+          <w:sz w:val="24"/>
+          <w:szCs w:val="24"/>
+        </w:rPr>
+        <w:t>n’étaient</w:t>
+      </w:r>
+      <w:r>
+        <w:rPr>
+          <w:sz w:val="24"/>
+          <w:szCs w:val="24"/>
+        </w:rPr>
+        <w:t xml:space="preserve"> pas totalement fini</w:t>
+      </w:r>
+      <w:r>
+        <w:rPr>
+          <w:sz w:val="24"/>
+          <w:szCs w:val="24"/>
+        </w:rPr>
+        <w:t>es</w:t>
+      </w:r>
+      <w:r>
+        <w:rPr>
+          <w:sz w:val="24"/>
+          <w:szCs w:val="24"/>
+        </w:rPr>
+        <w:t xml:space="preserve"> ou possédai</w:t>
+      </w:r>
+      <w:r>
+        <w:rPr>
+          <w:sz w:val="24"/>
+          <w:szCs w:val="24"/>
+        </w:rPr>
+        <w:t>en</w:t>
+      </w:r>
+      <w:r>
+        <w:rPr>
+          <w:sz w:val="24"/>
+          <w:szCs w:val="24"/>
+        </w:rPr>
+        <w:t xml:space="preserve">t quelques problèmes de lisibilité/ergonomie. En réponse à ces problèmes une révision de l’ensemble du frontend du projet </w:t>
+      </w:r>
+      <w:r>
+        <w:rPr>
+          <w:sz w:val="24"/>
+          <w:szCs w:val="24"/>
+        </w:rPr>
+        <w:t>a</w:t>
+      </w:r>
+      <w:r>
+        <w:rPr>
+          <w:sz w:val="24"/>
+          <w:szCs w:val="24"/>
+        </w:rPr>
+        <w:t xml:space="preserve"> été réalisé. (Jean-François MARCOURT)</w:t>
       </w:r>
     </w:p>
     <w:p>
@@ -687,31 +918,67 @@
           <w:ilvl w:val="0"/>
           <w:numId w:val="1"/>
         </w:numPr>
-        <w:rPr>
-          <w:sz w:val="24"/>
-          <w:szCs w:val="24"/>
-        </w:rPr>
-      </w:pPr>
-      <w:r>
-        <w:rPr>
-          <w:sz w:val="24"/>
-          <w:szCs w:val="24"/>
-        </w:rPr>
-        <w:t>Modification permettant à l</w:t>
-      </w:r>
-      <w:r>
-        <w:rPr>
-          <w:sz w:val="24"/>
-          <w:szCs w:val="24"/>
-        </w:rPr>
-        <w:t xml:space="preserve"> </w:t>
-      </w:r>
-      <w:r>
-        <w:rPr>
-          <w:sz w:val="24"/>
-          <w:szCs w:val="24"/>
-        </w:rPr>
-        <w:t>’administrateur de modifier le score d’un match même après avoir été verrouillé.</w:t>
+        <w:jc w:val="both"/>
+        <w:rPr>
+          <w:sz w:val="24"/>
+          <w:szCs w:val="24"/>
+        </w:rPr>
+      </w:pPr>
+      <w:r>
+        <w:rPr>
+          <w:sz w:val="24"/>
+          <w:szCs w:val="24"/>
+        </w:rPr>
+        <w:t>Création d’une page 404 en cas d’erreur d’URL.</w:t>
+      </w:r>
+      <w:r>
+        <w:rPr>
+          <w:sz w:val="24"/>
+          <w:szCs w:val="24"/>
+        </w:rPr>
+        <w:t xml:space="preserve"> Afin de prévenir l’utilis</w:t>
+      </w:r>
+      <w:r>
+        <w:rPr>
+          <w:sz w:val="24"/>
+          <w:szCs w:val="24"/>
+        </w:rPr>
+        <w:t>a</w:t>
+      </w:r>
+      <w:r>
+        <w:rPr>
+          <w:sz w:val="24"/>
+          <w:szCs w:val="24"/>
+        </w:rPr>
+        <w:t xml:space="preserve">teur d’une erreur dans sa requête URL, en parallèle de la mise en place du router PHP une page d’erreur 404 </w:t>
+      </w:r>
+      <w:r>
+        <w:rPr>
+          <w:sz w:val="24"/>
+          <w:szCs w:val="24"/>
+        </w:rPr>
+        <w:t>a</w:t>
+      </w:r>
+      <w:r>
+        <w:rPr>
+          <w:sz w:val="24"/>
+          <w:szCs w:val="24"/>
+        </w:rPr>
+        <w:t xml:space="preserve"> été mise en place en réponse à une tentative d’accès à une page non référencé</w:t>
+      </w:r>
+      <w:r>
+        <w:rPr>
+          <w:sz w:val="24"/>
+          <w:szCs w:val="24"/>
+        </w:rPr>
+        <w:t>e</w:t>
+      </w:r>
+      <w:r>
+        <w:rPr>
+          <w:sz w:val="24"/>
+          <w:szCs w:val="24"/>
+        </w:rPr>
+        <w:t xml:space="preserve"> dans notre router. (Jean-François MARCOURT)</w:t>
       </w:r>
     </w:p>
     <w:p>
@@ -721,6 +988,49 @@
           <w:ilvl w:val="0"/>
           <w:numId w:val="1"/>
         </w:numPr>
+        <w:jc w:val="both"/>
+        <w:rPr>
+          <w:sz w:val="24"/>
+          <w:szCs w:val="24"/>
+        </w:rPr>
+      </w:pPr>
+      <w:r>
+        <w:rPr>
+          <w:sz w:val="24"/>
+          <w:szCs w:val="24"/>
+        </w:rPr>
+        <w:t>Modification permettant à l</w:t>
+      </w:r>
+      <w:r>
+        <w:rPr>
+          <w:sz w:val="24"/>
+          <w:szCs w:val="24"/>
+        </w:rPr>
+        <w:t xml:space="preserve"> </w:t>
+      </w:r>
+      <w:r>
+        <w:rPr>
+          <w:sz w:val="24"/>
+          <w:szCs w:val="24"/>
+        </w:rPr>
+        <w:t>’administrateur de modifier le score d’un match même après avoir été verrouillé.</w:t>
+      </w:r>
+      <w:r>
+        <w:rPr>
+          <w:sz w:val="24"/>
+          <w:szCs w:val="24"/>
+        </w:rPr>
+        <w:t xml:space="preserve"> (Nathan OZIMEK)</w:t>
+      </w:r>
+    </w:p>
+    <w:p>
+      <w:pPr>
+        <w:pStyle w:val="Paragraphedeliste"/>
+        <w:numPr>
+          <w:ilvl w:val="0"/>
+          <w:numId w:val="1"/>
+        </w:numPr>
+        <w:jc w:val="both"/>
         <w:rPr>
           <w:sz w:val="24"/>
           <w:szCs w:val="24"/>
@@ -738,14 +1048,98 @@
           <w:sz w:val="24"/>
           <w:szCs w:val="24"/>
         </w:rPr>
-        <w:t xml:space="preserve"> Il nous as été reproché d’un point de vue Ergonomie l’absence de moyen pour l’utilisateur ou l’administrateur de réinitialisé sont mot de passe. Ainsi, il a été mis en place </w:t>
-      </w:r>
-      <w:r>
-        <w:rPr>
-          <w:sz w:val="24"/>
-          <w:szCs w:val="24"/>
-        </w:rPr>
-        <w:t>un moyen pour l’administrateur de réinitialiser les mots de passes de n’importe quel utilisateur présent sur l’app, ainsi qu’aux utilisateurs de modifié le leur afin de ne pas laissé actif de mot de passe par défaut. (Jean-François MARCOURT).</w:t>
+        <w:t xml:space="preserve"> Il nous a été reproché d’un point de vue </w:t>
+      </w:r>
+      <w:r>
+        <w:rPr>
+          <w:sz w:val="24"/>
+          <w:szCs w:val="24"/>
+        </w:rPr>
+        <w:t>e</w:t>
+      </w:r>
+      <w:r>
+        <w:rPr>
+          <w:sz w:val="24"/>
+          <w:szCs w:val="24"/>
+        </w:rPr>
+        <w:t>rgonomie l’absence de moyen pour l’utilisateur ou l’administrateur de réinitialis</w:t>
+      </w:r>
+      <w:r>
+        <w:rPr>
+          <w:sz w:val="24"/>
+          <w:szCs w:val="24"/>
+        </w:rPr>
+        <w:t>er</w:t>
+      </w:r>
+      <w:r>
+        <w:rPr>
+          <w:sz w:val="24"/>
+          <w:szCs w:val="24"/>
+        </w:rPr>
+        <w:t xml:space="preserve"> sont mot de passe. Ainsi, il a été mis en place </w:t>
+      </w:r>
+      <w:r>
+        <w:rPr>
+          <w:sz w:val="24"/>
+          <w:szCs w:val="24"/>
+        </w:rPr>
+        <w:t>un moyen pour l’administrateur de réinitialiser les mots de passes de n’importe quel utilisateur présent sur l’app, ainsi qu’aux utilisateurs de modifi</w:t>
+      </w:r>
+      <w:r>
+        <w:rPr>
+          <w:sz w:val="24"/>
+          <w:szCs w:val="24"/>
+        </w:rPr>
+        <w:t>er</w:t>
+      </w:r>
+      <w:r>
+        <w:rPr>
+          <w:sz w:val="24"/>
+          <w:szCs w:val="24"/>
+        </w:rPr>
+        <w:t xml:space="preserve"> le leur afin de ne pas laiss</w:t>
+      </w:r>
+      <w:r>
+        <w:rPr>
+          <w:sz w:val="24"/>
+          <w:szCs w:val="24"/>
+        </w:rPr>
+        <w:t>er</w:t>
+      </w:r>
+      <w:r>
+        <w:rPr>
+          <w:sz w:val="24"/>
+          <w:szCs w:val="24"/>
+        </w:rPr>
+        <w:t xml:space="preserve"> actif de mot de passe par défaut. (Jean-François MARCOURT</w:t>
+      </w:r>
+      <w:r>
+        <w:rPr>
+          <w:sz w:val="24"/>
+          <w:szCs w:val="24"/>
+        </w:rPr>
+        <w:t xml:space="preserve"> </w:t>
+      </w:r>
+      <w:r>
+        <w:rPr>
+          <w:sz w:val="24"/>
+          <w:szCs w:val="24"/>
+        </w:rPr>
+        <w:t>&amp;</w:t>
+      </w:r>
+      <w:r>
+        <w:rPr>
+          <w:sz w:val="24"/>
+          <w:szCs w:val="24"/>
+        </w:rPr>
+        <w:t xml:space="preserve"> Nathan OZIMEK</w:t>
+      </w:r>
+      <w:r>
+        <w:rPr>
+          <w:sz w:val="24"/>
+          <w:szCs w:val="24"/>
+        </w:rPr>
+        <w:t>).</w:t>
       </w:r>
     </w:p>
     <w:p>
@@ -1088,7 +1482,7 @@
                 <w:sz w:val="24"/>
                 <w:szCs w:val="24"/>
               </w:rPr>
-              <w:t xml:space="preserve">Collaborer au sein d’une </w:t>
+              <w:t>Collaborer au sein d’</w:t>
             </w:r>
             <w:r>
               <w:rPr>
@@ -1096,7 +1490,7 @@
                 <w:szCs w:val="24"/>
               </w:rPr>
               <w:lastRenderedPageBreak/>
-              <w:t>équipe</w:t>
+              <w:t>une équipe</w:t>
             </w:r>
           </w:p>
         </w:tc>
@@ -1581,13 +1975,6 @@
           <w:szCs w:val="24"/>
         </w:rPr>
       </w:pPr>
-      <w:r>
-        <w:rPr>
-          <w:sz w:val="24"/>
-          <w:szCs w:val="24"/>
-        </w:rPr>
-        <w:t xml:space="preserve"> Hashage</w:t>
-      </w:r>
     </w:p>
     <w:p>
       <w:pPr>
@@ -1618,7 +2005,7 @@
 </file>
 
 <file path=word/numbering.xml><?xml version="1.0" encoding="utf-8"?>
-<w:numbering xmlns:wpc="http://schemas.microsoft.com/office/word/2010/wordprocessingCanvas" xmlns:cx="http://schemas.microsoft.com/office/drawing/2014/chartex" xmlns:cx1="http://schemas.microsoft.com/office/drawing/2015/9/8/chartex" xmlns:cx2="http://schemas.microsoft.com/office/drawing/2015/10/21/chartex" xmlns:cx3="http://schemas.microsoft.com/office/drawing/2016/5/9/chartex" xmlns:cx4="http://schemas.microsoft.com/office/drawing/2016/5/10/chartex" xmlns:cx5="http://schemas.microsoft.com/office/drawing/2016/5/11/chartex" xmlns:cx6="http://schemas.microsoft.com/office/drawing/2016/5/12/chartex" xmlns:cx7="http://schemas.microsoft.com/office/drawing/2016/5/13/chartex" xmlns:cx8="http://schemas.microsoft.com/office/drawing/2016/5/14/chartex" xmlns:mc="http://schemas.openxmlformats.org/markup-compatibility/2006" xmlns:aink="http://schemas.microsoft.com/office/drawing/2016/ink" xmlns:am3d="http://schemas.microsoft.com/office/drawing/2017/model3d" xmlns:o="urn:schemas-microsoft-com:office:office" xmlns:oel="http://schemas.microsoft.com/office/2019/extlst" xmlns:r="http://schemas.openxmlformats.org/officeDocument/2006/relationships" xmlns:m="http://schemas.openxmlformats.org/officeDocument/2006/math" xmlns:v="urn:schemas-microsoft-com:vml" xmlns:wp14="http://schemas.microsoft.com/office/word/2010/wordprocessingDrawing" xmlns:wp="http://schemas.openxmlformats.org/drawingml/2006/wordprocessingDrawing" xmlns:w10="urn:schemas-microsoft-com:office:word" xmlns:w="http://schemas.openxmlformats.org/wordprocessingml/2006/main" xmlns:w14="http://schemas.microsoft.com/office/word/2010/wordml" xmlns:w15="http://schemas.microsoft.com/office/word/2012/wordml" xmlns:w16cex="http://schemas.microsoft.com/office/word/2018/wordml/cex" xmlns:w16cid="http://schemas.microsoft.com/office/word/2016/wordml/cid" xmlns:w16="http://schemas.microsoft.com/office/word/2018/wordml" xmlns:w16sdtdh="http://schemas.microsoft.com/office/word/2020/wordml/sdtdatahash" xmlns:w16se="http://schemas.microsoft.com/office/word/2015/wordml/symex" xmlns:wpg="http://schemas.microsoft.com/office/word/2010/wordprocessingGroup" xmlns:wpi="http://schemas.microsoft.com/office/word/2010/wordprocessingInk" xmlns:wne="http://schemas.microsoft.com/office/word/2006/wordml" xmlns:wps="http://schemas.microsoft.com/office/word/2010/wordprocessingShape" mc:Ignorable="w14 w15 w16se w16cid w16 w16cex w16sdtdh wp14">
+<w:numbering xmlns:wpc="http://schemas.microsoft.com/office/word/2010/wordprocessingCanvas" xmlns:cx="http://schemas.microsoft.com/office/drawing/2014/chartex" xmlns:cx1="http://schemas.microsoft.com/office/drawing/2015/9/8/chartex" xmlns:cx2="http://schemas.microsoft.com/office/drawing/2015/10/21/chartex" xmlns:cx3="http://schemas.microsoft.com/office/drawing/2016/5/9/chartex" xmlns:cx4="http://schemas.microsoft.com/office/drawing/2016/5/10/chartex" xmlns:cx5="http://schemas.microsoft.com/office/drawing/2016/5/11/chartex" xmlns:cx6="http://schemas.microsoft.com/office/drawing/2016/5/12/chartex" xmlns:cx7="http://schemas.microsoft.com/office/drawing/2016/5/13/chartex" xmlns:cx8="http://schemas.microsoft.com/office/drawing/2016/5/14/chartex" xmlns:mc="http://schemas.openxmlformats.org/markup-compatibility/2006" xmlns:aink="http://schemas.microsoft.com/office/drawing/2016/ink" xmlns:am3d="http://schemas.microsoft.com/office/drawing/2017/model3d" xmlns:o="urn:schemas-microsoft-com:office:office" xmlns:r="http://schemas.openxmlformats.org/officeDocument/2006/relationships" xmlns:m="http://schemas.openxmlformats.org/officeDocument/2006/math" xmlns:v="urn:schemas-microsoft-com:vml" xmlns:wp14="http://schemas.microsoft.com/office/word/2010/wordprocessingDrawing" xmlns:wp="http://schemas.openxmlformats.org/drawingml/2006/wordprocessingDrawing" xmlns:w10="urn:schemas-microsoft-com:office:word" xmlns:w="http://schemas.openxmlformats.org/wordprocessingml/2006/main" xmlns:w14="http://schemas.microsoft.com/office/word/2010/wordml" xmlns:w15="http://schemas.microsoft.com/office/word/2012/wordml" xmlns:w16cex="http://schemas.microsoft.com/office/word/2018/wordml/cex" xmlns:w16cid="http://schemas.microsoft.com/office/word/2016/wordml/cid" xmlns:w16="http://schemas.microsoft.com/office/word/2018/wordml" xmlns:w16sdtdh="http://schemas.microsoft.com/office/word/2020/wordml/sdtdatahash" xmlns:w16se="http://schemas.microsoft.com/office/word/2015/wordml/symex" xmlns:wpg="http://schemas.microsoft.com/office/word/2010/wordprocessingGroup" xmlns:wpi="http://schemas.microsoft.com/office/word/2010/wordprocessingInk" xmlns:wne="http://schemas.microsoft.com/office/word/2006/wordml" xmlns:wps="http://schemas.microsoft.com/office/word/2010/wordprocessingShape" mc:Ignorable="w14 w15 w16se w16cid w16 w16cex w16sdtdh wp14">
   <w:abstractNum w:abstractNumId="0" w15:restartNumberingAfterBreak="0">
     <w:nsid w:val="19D361D7"/>
     <w:multiLevelType w:val="hybridMultilevel"/>
@@ -1731,7 +2118,7 @@
       </w:rPr>
     </w:lvl>
   </w:abstractNum>
-  <w:num w:numId="1" w16cid:durableId="1908416938">
+  <w:num w:numId="1">
     <w:abstractNumId w:val="0"/>
   </w:num>
 </w:numbering>

</xml_diff>